<commit_message>
Completed along with installation video
</commit_message>
<xml_diff>
--- a/Project Report.docx
+++ b/Project Report.docx
@@ -1215,7 +1215,7 @@
                 <w:noProof/>
                 <w:webHidden/>
               </w:rPr>
-              <w:t>3</w:t>
+              <w:t>4</w:t>
             </w:r>
             <w:r>
               <w:rPr>
@@ -1369,7 +1369,7 @@
                 <w:noProof/>
                 <w:webHidden/>
               </w:rPr>
-              <w:t>3</w:t>
+              <w:t>4</w:t>
             </w:r>
             <w:r>
               <w:rPr>
@@ -1508,7 +1508,7 @@
                 <w:noProof/>
                 <w:webHidden/>
               </w:rPr>
-              <w:t>3</w:t>
+              <w:t>4</w:t>
             </w:r>
             <w:r>
               <w:rPr>
@@ -1619,7 +1619,7 @@
                 <w:noProof/>
                 <w:webHidden/>
               </w:rPr>
-              <w:t>3</w:t>
+              <w:t>4</w:t>
             </w:r>
             <w:r>
               <w:rPr>
@@ -1762,7 +1762,7 @@
                 <w:noProof/>
                 <w:webHidden/>
               </w:rPr>
-              <w:t>4</w:t>
+              <w:t>5</w:t>
             </w:r>
             <w:r>
               <w:rPr>
@@ -1864,7 +1864,7 @@
                 <w:noProof/>
                 <w:webHidden/>
               </w:rPr>
-              <w:t>4</w:t>
+              <w:t>5</w:t>
             </w:r>
             <w:r>
               <w:rPr>
@@ -1974,7 +1974,7 @@
                 <w:noProof/>
                 <w:webHidden/>
               </w:rPr>
-              <w:t>5</w:t>
+              <w:t>6</w:t>
             </w:r>
             <w:r>
               <w:rPr>
@@ -2084,7 +2084,7 @@
                 <w:noProof/>
                 <w:webHidden/>
               </w:rPr>
-              <w:t>5</w:t>
+              <w:t>6</w:t>
             </w:r>
             <w:r>
               <w:rPr>
@@ -2195,7 +2195,7 @@
                 <w:noProof/>
                 <w:webHidden/>
               </w:rPr>
-              <w:t>5</w:t>
+              <w:t>6</w:t>
             </w:r>
             <w:r>
               <w:rPr>
@@ -2306,7 +2306,7 @@
                 <w:noProof/>
                 <w:webHidden/>
               </w:rPr>
-              <w:t>5</w:t>
+              <w:t>6</w:t>
             </w:r>
             <w:r>
               <w:rPr>
@@ -2417,7 +2417,7 @@
                 <w:noProof/>
                 <w:webHidden/>
               </w:rPr>
-              <w:t>5</w:t>
+              <w:t>6</w:t>
             </w:r>
             <w:r>
               <w:rPr>
@@ -2526,7 +2526,7 @@
                 <w:noProof/>
                 <w:webHidden/>
               </w:rPr>
-              <w:t>5</w:t>
+              <w:t>6</w:t>
             </w:r>
             <w:r>
               <w:rPr>
@@ -2634,7 +2634,7 @@
                 <w:noProof/>
                 <w:webHidden/>
               </w:rPr>
-              <w:t>5</w:t>
+              <w:t>6</w:t>
             </w:r>
             <w:r>
               <w:rPr>
@@ -2743,7 +2743,7 @@
                 <w:noProof/>
                 <w:webHidden/>
               </w:rPr>
-              <w:t>5</w:t>
+              <w:t>6</w:t>
             </w:r>
             <w:r>
               <w:rPr>
@@ -2868,7 +2868,7 @@
                 <w:noProof/>
                 <w:webHidden/>
               </w:rPr>
-              <w:t>6</w:t>
+              <w:t>7</w:t>
             </w:r>
             <w:r>
               <w:rPr>
@@ -2977,7 +2977,7 @@
                 <w:noProof/>
                 <w:webHidden/>
               </w:rPr>
-              <w:t>6</w:t>
+              <w:t>7</w:t>
             </w:r>
             <w:r>
               <w:rPr>
@@ -3102,7 +3102,7 @@
                 <w:noProof/>
                 <w:webHidden/>
               </w:rPr>
-              <w:t>6</w:t>
+              <w:t>7</w:t>
             </w:r>
             <w:r>
               <w:rPr>
@@ -3203,7 +3203,7 @@
                 <w:noProof/>
                 <w:webHidden/>
               </w:rPr>
-              <w:t>7</w:t>
+              <w:t>8</w:t>
             </w:r>
             <w:r>
               <w:rPr>
@@ -3296,7 +3296,7 @@
                 <w:noProof/>
                 <w:webHidden/>
               </w:rPr>
-              <w:t>7</w:t>
+              <w:t>8</w:t>
             </w:r>
             <w:r>
               <w:rPr>
@@ -3389,7 +3389,7 @@
                 <w:noProof/>
                 <w:webHidden/>
               </w:rPr>
-              <w:t>7</w:t>
+              <w:t>8</w:t>
             </w:r>
             <w:r>
               <w:rPr>

</xml_diff>